<commit_message>
Update CICD Document with Atatus integration findings and performance metrics
</commit_message>
<xml_diff>
--- a/CICD Document.docx
+++ b/CICD Document.docx
@@ -29,36 +29,12 @@
           <w:b/>
           <w:bCs/>
         </w:rPr>
-        <w:t xml:space="preserve">1. </w:t>
-      </w:r>
-      <w:proofErr w:type="spellStart"/>
-      <w:r>
-        <w:rPr>
-          <w:b/>
-          <w:bCs/>
-        </w:rPr>
-        <w:t>Atatus</w:t>
-      </w:r>
-      <w:proofErr w:type="spellEnd"/>
-      <w:r>
-        <w:rPr>
-          <w:b/>
-          <w:bCs/>
-        </w:rPr>
-        <w:t xml:space="preserve"> Integration Process</w:t>
-      </w:r>
-    </w:p>
-    <w:p>
-      <w:r>
-        <w:t xml:space="preserve">I successfully integrated </w:t>
-      </w:r>
-      <w:proofErr w:type="spellStart"/>
-      <w:r>
-        <w:t>Atatus</w:t>
-      </w:r>
-      <w:proofErr w:type="spellEnd"/>
-      <w:r>
-        <w:t xml:space="preserve"> into my Meet App by following these steps:</w:t>
+        <w:t>1. Atatus Integration Process</w:t>
+      </w:r>
+    </w:p>
+    <w:p>
+      <w:r>
+        <w:t>I successfully integrated Atatus into my Meet App by following these steps:</w:t>
       </w:r>
     </w:p>
     <w:p>
@@ -69,15 +45,7 @@
         </w:numPr>
       </w:pPr>
       <w:r>
-        <w:t xml:space="preserve">Created an </w:t>
-      </w:r>
-      <w:proofErr w:type="spellStart"/>
-      <w:r>
-        <w:t>Atatus</w:t>
-      </w:r>
-      <w:proofErr w:type="spellEnd"/>
-      <w:r>
-        <w:t xml:space="preserve"> trial account</w:t>
+        <w:t>Created an Atatus trial account</w:t>
       </w:r>
     </w:p>
     <w:p>
@@ -99,31 +67,7 @@
         </w:numPr>
       </w:pPr>
       <w:r>
-        <w:t xml:space="preserve">Installed the </w:t>
-      </w:r>
-      <w:proofErr w:type="spellStart"/>
-      <w:r>
-        <w:t>Atatus</w:t>
-      </w:r>
-      <w:proofErr w:type="spellEnd"/>
-      <w:r>
-        <w:t xml:space="preserve"> SDK using: </w:t>
-      </w:r>
-      <w:proofErr w:type="spellStart"/>
-      <w:r>
-        <w:t>npm</w:t>
-      </w:r>
-      <w:proofErr w:type="spellEnd"/>
-      <w:r>
-        <w:t xml:space="preserve"> install --save </w:t>
-      </w:r>
-      <w:proofErr w:type="spellStart"/>
-      <w:r>
-        <w:t>atatus</w:t>
-      </w:r>
-      <w:proofErr w:type="spellEnd"/>
-      <w:r>
-        <w:t>-spa</w:t>
+        <w:t>Installed the Atatus SDK using: npm install --save atatus-spa</w:t>
       </w:r>
     </w:p>
     <w:p>
@@ -134,31 +78,7 @@
         </w:numPr>
       </w:pPr>
       <w:r>
-        <w:t xml:space="preserve">Added </w:t>
-      </w:r>
-      <w:proofErr w:type="spellStart"/>
-      <w:r>
-        <w:t>Atatus</w:t>
-      </w:r>
-      <w:proofErr w:type="spellEnd"/>
-      <w:r>
-        <w:t xml:space="preserve"> configuration to </w:t>
-      </w:r>
-      <w:proofErr w:type="spellStart"/>
-      <w:r>
-        <w:t>src</w:t>
-      </w:r>
-      <w:proofErr w:type="spellEnd"/>
-      <w:r>
-        <w:t>/</w:t>
-      </w:r>
-      <w:proofErr w:type="spellStart"/>
-      <w:r>
-        <w:t>main.jsx</w:t>
-      </w:r>
-      <w:proofErr w:type="spellEnd"/>
-      <w:r>
-        <w:t xml:space="preserve">: </w:t>
+        <w:t xml:space="preserve">Added Atatus configuration to src/main.jsx: </w:t>
       </w:r>
     </w:p>
     <w:p>
@@ -166,42 +86,13 @@
         <w:ind w:left="720"/>
       </w:pPr>
       <w:r>
-        <w:t xml:space="preserve">import * as </w:t>
-      </w:r>
-      <w:proofErr w:type="spellStart"/>
-      <w:r>
-        <w:t>atatus</w:t>
-      </w:r>
-      <w:proofErr w:type="spellEnd"/>
-      <w:r>
-        <w:t xml:space="preserve"> from '</w:t>
-      </w:r>
-      <w:proofErr w:type="spellStart"/>
-      <w:r>
-        <w:t>atatus</w:t>
-      </w:r>
-      <w:proofErr w:type="spellEnd"/>
-      <w:r>
-        <w:t>-spa';</w:t>
+        <w:t>import * as atatus from 'atatus-spa';</w:t>
       </w:r>
       <w:r>
         <w:br/>
       </w:r>
-      <w:proofErr w:type="spellStart"/>
-      <w:r>
-        <w:t>atatus.</w:t>
-      </w:r>
-      <w:proofErr w:type="gramStart"/>
-      <w:r>
-        <w:t>config</w:t>
-      </w:r>
-      <w:proofErr w:type="spellEnd"/>
-      <w:r>
-        <w:t>(</w:t>
-      </w:r>
-      <w:proofErr w:type="gramEnd"/>
-      <w:r>
-        <w:t>ATATUS_API_KEY).install();</w:t>
+      <w:r>
+        <w:t>atatus.config(ATATUS_API_KEY).install();</w:t>
       </w:r>
     </w:p>
     <w:p>
@@ -229,18 +120,58 @@
         </w:rPr>
         <w:t>2. Dashboard Findings</w:t>
       </w:r>
-    </w:p>
-    <w:p>
-      <w:r>
-        <w:t xml:space="preserve">After integrating </w:t>
-      </w:r>
-      <w:proofErr w:type="spellStart"/>
-      <w:r>
-        <w:t>Atatus</w:t>
-      </w:r>
-      <w:proofErr w:type="spellEnd"/>
-      <w:r>
-        <w:t xml:space="preserve"> and visiting the app from multiple browsers and devices, here's what I observed in the dashboard:</w:t>
+      <w:r>
+        <w:rPr>
+          <w:b/>
+          <w:bCs/>
+        </w:rPr>
+        <w:br/>
+      </w:r>
+      <w:r>
+        <w:rPr>
+          <w:b/>
+          <w:bCs/>
+        </w:rPr>
+        <w:drawing>
+          <wp:inline distT="0" distB="0" distL="0" distR="0" wp14:anchorId="039AE3C8" wp14:editId="3D13B9F0">
+            <wp:extent cx="5943600" cy="2922905"/>
+            <wp:effectExtent l="0" t="0" r="0" b="0"/>
+            <wp:docPr id="1004375762" name="Picture 1" descr="A screenshot of a computer&#10;&#10;AI-generated content may be incorrect."/>
+            <wp:cNvGraphicFramePr>
+              <a:graphicFrameLocks xmlns:a="http://schemas.openxmlformats.org/drawingml/2006/main" noChangeAspect="1"/>
+            </wp:cNvGraphicFramePr>
+            <a:graphic xmlns:a="http://schemas.openxmlformats.org/drawingml/2006/main">
+              <a:graphicData uri="http://schemas.openxmlformats.org/drawingml/2006/picture">
+                <pic:pic xmlns:pic="http://schemas.openxmlformats.org/drawingml/2006/picture">
+                  <pic:nvPicPr>
+                    <pic:cNvPr id="1004375762" name="Picture 1" descr="A screenshot of a computer&#10;&#10;AI-generated content may be incorrect."/>
+                    <pic:cNvPicPr/>
+                  </pic:nvPicPr>
+                  <pic:blipFill>
+                    <a:blip r:embed="rId5"/>
+                    <a:stretch>
+                      <a:fillRect/>
+                    </a:stretch>
+                  </pic:blipFill>
+                  <pic:spPr>
+                    <a:xfrm>
+                      <a:off x="0" y="0"/>
+                      <a:ext cx="5943600" cy="2922905"/>
+                    </a:xfrm>
+                    <a:prstGeom prst="rect">
+                      <a:avLst/>
+                    </a:prstGeom>
+                  </pic:spPr>
+                </pic:pic>
+              </a:graphicData>
+            </a:graphic>
+          </wp:inline>
+        </w:drawing>
+      </w:r>
+    </w:p>
+    <w:p>
+      <w:r>
+        <w:t>After integrating Atatus and visiting the app from multiple browsers and devices, here's what I observed in the dashboard:</w:t>
       </w:r>
     </w:p>
     <w:p>
@@ -318,6 +249,7 @@
           <w:b/>
           <w:bCs/>
         </w:rPr>
+        <w:lastRenderedPageBreak/>
         <w:t>Average Render Time:</w:t>
       </w:r>
       <w:r>
@@ -336,23 +268,7 @@
           <w:b/>
           <w:bCs/>
         </w:rPr>
-        <w:t xml:space="preserve">First </w:t>
-      </w:r>
-      <w:proofErr w:type="spellStart"/>
-      <w:r>
-        <w:rPr>
-          <w:b/>
-          <w:bCs/>
-        </w:rPr>
-        <w:t>Contentful</w:t>
-      </w:r>
-      <w:proofErr w:type="spellEnd"/>
-      <w:r>
-        <w:rPr>
-          <w:b/>
-          <w:bCs/>
-        </w:rPr>
-        <w:t xml:space="preserve"> Paint (FCP):</w:t>
+        <w:t>First Contentful Paint (FCP):</w:t>
       </w:r>
       <w:r>
         <w:t xml:space="preserve"> 925.58ms (Good)</w:t>
@@ -370,23 +286,7 @@
           <w:b/>
           <w:bCs/>
         </w:rPr>
-        <w:t xml:space="preserve">Largest </w:t>
-      </w:r>
-      <w:proofErr w:type="spellStart"/>
-      <w:r>
-        <w:rPr>
-          <w:b/>
-          <w:bCs/>
-        </w:rPr>
-        <w:t>Contentful</w:t>
-      </w:r>
-      <w:proofErr w:type="spellEnd"/>
-      <w:r>
-        <w:rPr>
-          <w:b/>
-          <w:bCs/>
-        </w:rPr>
-        <w:t xml:space="preserve"> Paint (LCP):</w:t>
+        <w:t>Largest Contentful Paint (LCP):</w:t>
       </w:r>
       <w:r>
         <w:t xml:space="preserve"> 790.1ms (Good)</w:t>
@@ -512,7 +412,6 @@
           <w:b/>
           <w:bCs/>
         </w:rPr>
-        <w:lastRenderedPageBreak/>
         <w:t>Browser Usage:</w:t>
       </w:r>
     </w:p>
@@ -566,15 +465,7 @@
         </w:numPr>
       </w:pPr>
       <w:r>
-        <w:t xml:space="preserve">Test error "Test </w:t>
-      </w:r>
-      <w:proofErr w:type="spellStart"/>
-      <w:r>
-        <w:t>Atatus</w:t>
-      </w:r>
-      <w:proofErr w:type="spellEnd"/>
-      <w:r>
-        <w:t xml:space="preserve"> Setup" successfully captured</w:t>
+        <w:t>Test error "Test Atatus Setup" successfully captured</w:t>
       </w:r>
     </w:p>
     <w:p>
@@ -625,15 +516,7 @@
     </w:p>
     <w:p>
       <w:r>
-        <w:t xml:space="preserve">Based on the </w:t>
-      </w:r>
-      <w:proofErr w:type="spellStart"/>
-      <w:r>
-        <w:t>Atatus</w:t>
-      </w:r>
-      <w:proofErr w:type="spellEnd"/>
-      <w:r>
-        <w:t xml:space="preserve"> dashboard and app testing, I identified two areas for improvement:</w:t>
+        <w:t>Based on the Atatus dashboard and app testing, I identified two areas for improvement:</w:t>
       </w:r>
     </w:p>
     <w:p>
@@ -672,15 +555,7 @@
         <w:t>Impact:</w:t>
       </w:r>
       <w:r>
-        <w:t xml:space="preserve"> Poor readability affects user experience, as shown in the </w:t>
-      </w:r>
-      <w:proofErr w:type="spellStart"/>
-      <w:r>
-        <w:t>Atatus</w:t>
-      </w:r>
-      <w:proofErr w:type="spellEnd"/>
-      <w:r>
-        <w:t xml:space="preserve"> user sessions.</w:t>
+        <w:t xml:space="preserve"> Poor readability affects user experience, as shown in the Atatus user sessions.</w:t>
       </w:r>
     </w:p>
     <w:p>
@@ -707,6 +582,7 @@
           <w:b/>
           <w:bCs/>
         </w:rPr>
+        <w:lastRenderedPageBreak/>
         <w:t>2. Events List Layout</w:t>
       </w:r>
     </w:p>
@@ -770,15 +646,7 @@
         <w:t>Observation:</w:t>
       </w:r>
       <w:r>
-        <w:t xml:space="preserve"> The Google Calendar API requests </w:t>
-      </w:r>
-      <w:proofErr w:type="gramStart"/>
-      <w:r>
-        <w:t>average</w:t>
-      </w:r>
-      <w:proofErr w:type="gramEnd"/>
-      <w:r>
-        <w:t xml:space="preserve"> 1.2 seconds response time, which is relatively slow.</w:t>
+        <w:t xml:space="preserve"> The Google Calendar API requests average 1.2 seconds response time, which is relatively slow.</w:t>
       </w:r>
     </w:p>
     <w:p>
@@ -802,30 +670,21 @@
         <w:t>Potential Improvement:</w:t>
       </w:r>
       <w:r>
-        <w:t xml:space="preserve"> Implement </w:t>
-      </w:r>
-      <w:proofErr w:type="gramStart"/>
-      <w:r>
-        <w:t>caching for</w:t>
-      </w:r>
-      <w:proofErr w:type="gramEnd"/>
-      <w:r>
-        <w:t xml:space="preserve"> event data to reduce API calls and improve performance for returning users.</w:t>
-      </w:r>
-    </w:p>
-    <w:p>
-      <w:pPr>
-        <w:rPr>
-          <w:b/>
-          <w:bCs/>
-        </w:rPr>
-      </w:pPr>
-      <w:r>
-        <w:rPr>
-          <w:b/>
-          <w:bCs/>
-        </w:rPr>
-        <w:lastRenderedPageBreak/>
+        <w:t xml:space="preserve"> Implement caching for event data to reduce API calls and improve performance for returning users.</w:t>
+      </w:r>
+    </w:p>
+    <w:p>
+      <w:pPr>
+        <w:rPr>
+          <w:b/>
+          <w:bCs/>
+        </w:rPr>
+      </w:pPr>
+      <w:r>
+        <w:rPr>
+          <w:b/>
+          <w:bCs/>
+        </w:rPr>
         <w:t>4. CI/CD Questions</w:t>
       </w:r>
     </w:p>
@@ -841,23 +700,7 @@
           <w:b/>
           <w:bCs/>
         </w:rPr>
-        <w:t xml:space="preserve">What are CI and CD, and why </w:t>
-      </w:r>
-      <w:proofErr w:type="gramStart"/>
-      <w:r>
-        <w:rPr>
-          <w:b/>
-          <w:bCs/>
-        </w:rPr>
-        <w:t>are they</w:t>
-      </w:r>
-      <w:proofErr w:type="gramEnd"/>
-      <w:r>
-        <w:rPr>
-          <w:b/>
-          <w:bCs/>
-        </w:rPr>
-        <w:t xml:space="preserve"> both important?</w:t>
+        <w:t>What are CI and CD, and why are they both important?</w:t>
       </w:r>
     </w:p>
     <w:p>
@@ -911,13 +754,8 @@
           <w:numId w:val="15"/>
         </w:numPr>
       </w:pPr>
-      <w:proofErr w:type="gramStart"/>
-      <w:r>
-        <w:t>CD automates</w:t>
-      </w:r>
-      <w:proofErr w:type="gramEnd"/>
-      <w:r>
-        <w:t xml:space="preserve"> the delivery process, reducing manual deployment errors and ensuring consistent deployments</w:t>
+      <w:r>
+        <w:t>CD automates the delivery process, reducing manual deployment errors and ensuring consistent deployments</w:t>
       </w:r>
     </w:p>
     <w:p>
@@ -928,15 +766,7 @@
         </w:numPr>
       </w:pPr>
       <w:r>
-        <w:t xml:space="preserve">Together, they create a smooth, efficient pipeline from code </w:t>
-      </w:r>
-      <w:proofErr w:type="gramStart"/>
-      <w:r>
-        <w:t>commit</w:t>
-      </w:r>
-      <w:proofErr w:type="gramEnd"/>
-      <w:r>
-        <w:t xml:space="preserve"> to production-ready software</w:t>
+        <w:t>Together, they create a smooth, efficient pipeline from code commit to production-ready software</w:t>
       </w:r>
     </w:p>
     <w:p>
@@ -958,6 +788,7 @@
         </w:numPr>
       </w:pPr>
       <w:r>
+        <w:lastRenderedPageBreak/>
         <w:t>They reduce risk by catching bugs earlier in the development cycle when they're cheaper and easier to fix</w:t>
       </w:r>
     </w:p>
@@ -1065,7 +896,6 @@
           <w:b/>
           <w:bCs/>
         </w:rPr>
-        <w:lastRenderedPageBreak/>
         <w:t>Reduced Risk:</w:t>
       </w:r>
     </w:p>
@@ -1088,15 +918,7 @@
         </w:numPr>
       </w:pPr>
       <w:r>
-        <w:t xml:space="preserve">Problems can be isolated </w:t>
-      </w:r>
-      <w:proofErr w:type="gramStart"/>
-      <w:r>
-        <w:t>to</w:t>
-      </w:r>
-      <w:proofErr w:type="gramEnd"/>
-      <w:r>
-        <w:t xml:space="preserve"> specific changes, making debugging easier</w:t>
+        <w:t>Problems can be isolated to specific changes, making debugging easier</w:t>
       </w:r>
     </w:p>
     <w:p>
@@ -1274,6 +1096,7 @@
           <w:b/>
           <w:bCs/>
         </w:rPr>
+        <w:lastRenderedPageBreak/>
         <w:t>Implementing CI for the Meet App:</w:t>
       </w:r>
     </w:p>
@@ -1373,15 +1196,7 @@
         </w:numPr>
       </w:pPr>
       <w:r>
-        <w:t xml:space="preserve">Send notifications for </w:t>
-      </w:r>
-      <w:proofErr w:type="gramStart"/>
-      <w:r>
-        <w:t>build</w:t>
-      </w:r>
-      <w:proofErr w:type="gramEnd"/>
-      <w:r>
-        <w:t xml:space="preserve"> failures</w:t>
+        <w:t>Send notifications for build failures</w:t>
       </w:r>
     </w:p>
     <w:p>
@@ -1396,7 +1211,6 @@
           <w:b/>
           <w:bCs/>
         </w:rPr>
-        <w:lastRenderedPageBreak/>
         <w:t>Implementing CD for the Meet App:</w:t>
       </w:r>
     </w:p>
@@ -1451,13 +1265,8 @@
           <w:numId w:val="17"/>
         </w:numPr>
       </w:pPr>
-      <w:proofErr w:type="gramStart"/>
-      <w:r>
-        <w:t>Run</w:t>
-      </w:r>
-      <w:proofErr w:type="gramEnd"/>
-      <w:r>
-        <w:t xml:space="preserve"> post-deployment smoke tests</w:t>
+      <w:r>
+        <w:t>Run post-deployment smoke tests</w:t>
       </w:r>
     </w:p>
     <w:p>
@@ -1541,15 +1350,7 @@
         <w:t>PWA Validation:</w:t>
       </w:r>
       <w:r>
-        <w:t xml:space="preserve"> Automated checks to ensure service </w:t>
-      </w:r>
-      <w:proofErr w:type="gramStart"/>
-      <w:r>
-        <w:t>worker</w:t>
-      </w:r>
-      <w:proofErr w:type="gramEnd"/>
-      <w:r>
-        <w:t xml:space="preserve"> and offline capabilities work correctly</w:t>
+        <w:t xml:space="preserve"> Automated checks to ensure service worker and offline capabilities work correctly</w:t>
       </w:r>
     </w:p>
     <w:p>
@@ -1582,6 +1383,7 @@
           <w:b/>
           <w:bCs/>
         </w:rPr>
+        <w:lastRenderedPageBreak/>
         <w:t>Responsive Design Verification:</w:t>
       </w:r>
       <w:r>
@@ -1603,15 +1405,7 @@
         <w:t>Performance Monitoring:</w:t>
       </w:r>
       <w:r>
-        <w:t xml:space="preserve"> Integration with </w:t>
-      </w:r>
-      <w:proofErr w:type="spellStart"/>
-      <w:r>
-        <w:t>Atatus</w:t>
-      </w:r>
-      <w:proofErr w:type="spellEnd"/>
-      <w:r>
-        <w:t xml:space="preserve"> to monitor performance metrics</w:t>
+        <w:t xml:space="preserve"> Integration with Atatus to monitor performance metrics</w:t>
       </w:r>
     </w:p>
     <w:p>
@@ -4843,6 +4637,7 @@
   <w:style w:type="character" w:default="1" w:styleId="DefaultParagraphFont">
     <w:name w:val="Default Paragraph Font"/>
     <w:uiPriority w:val="1"/>
+    <w:semiHidden/>
     <w:unhideWhenUsed/>
   </w:style>
   <w:style w:type="table" w:default="1" w:styleId="TableNormal">

</xml_diff>